<commit_message>
add a unity note
</commit_message>
<xml_diff>
--- a/笔记/unity视频笔记.docx
+++ b/笔记/unity视频笔记.docx
@@ -2293,15 +2293,24 @@
       <w:r>
         <w:t>—</w:t>
       </w:r>
-      <w:r>
-        <w:rPr>
-          <w:rFonts w:hint="eastAsia"/>
-        </w:rPr>
-        <w:t>》Physics</w:t>
+      <w:proofErr w:type="gramStart"/>
+      <w:r>
+        <w:rPr>
+          <w:rFonts w:hint="eastAsia"/>
+        </w:rPr>
+        <w:t>》</w:t>
+      </w:r>
+      <w:proofErr w:type="gramEnd"/>
+      <w:r>
+        <w:rPr>
+          <w:rFonts w:hint="eastAsia"/>
+        </w:rPr>
+        <w:t>Physics</w:t>
       </w:r>
       <w:r>
         <w:t>—</w:t>
       </w:r>
+      <w:proofErr w:type="gramStart"/>
       <w:r>
         <w:rPr>
           <w:rFonts w:hint="eastAsia"/>
@@ -2309,6 +2318,7 @@
         <w:t>》</w:t>
       </w:r>
       <w:proofErr w:type="spellStart"/>
+      <w:proofErr w:type="gramEnd"/>
       <w:r>
         <w:rPr>
           <w:rFonts w:hint="eastAsia"/>
@@ -5737,11 +5747,6 @@
       </w:r>
     </w:p>
     <w:p>
-      <w:pPr>
-        <w:rPr>
-          <w:rFonts w:hint="eastAsia"/>
-        </w:rPr>
-      </w:pPr>
       <w:r>
         <w:rPr>
           <w:rFonts w:hint="eastAsia"/>
@@ -5802,11 +5807,6 @@
       </w:r>
     </w:p>
     <w:p>
-      <w:pPr>
-        <w:rPr>
-          <w:rFonts w:hint="eastAsia"/>
-        </w:rPr>
-      </w:pPr>
       <w:r>
         <w:rPr>
           <w:rFonts w:hint="eastAsia"/>
@@ -5985,9 +5985,6 @@
           <w:numId w:val="17"/>
         </w:numPr>
         <w:ind w:firstLineChars="0"/>
-        <w:rPr>
-          <w:rFonts w:hint="eastAsia"/>
-        </w:rPr>
       </w:pPr>
       <w:r>
         <w:rPr>
@@ -5999,9 +5996,6 @@
     <w:p>
       <w:pPr>
         <w:pStyle w:val="4"/>
-        <w:rPr>
-          <w:rFonts w:hint="eastAsia"/>
-        </w:rPr>
       </w:pPr>
       <w:r>
         <w:rPr>
@@ -6058,11 +6052,6 @@
       </w:r>
     </w:p>
     <w:p>
-      <w:pPr>
-        <w:rPr>
-          <w:rFonts w:hint="eastAsia"/>
-        </w:rPr>
-      </w:pPr>
       <w:r>
         <w:rPr>
           <w:rFonts w:hint="eastAsia"/>
@@ -6141,11 +6130,6 @@
       </w:r>
     </w:p>
     <w:p>
-      <w:pPr>
-        <w:rPr>
-          <w:rFonts w:hint="eastAsia"/>
-        </w:rPr>
-      </w:pPr>
       <w:r>
         <w:rPr>
           <w:rFonts w:hint="eastAsia"/>
@@ -6176,6 +6160,2018 @@
           <w:rFonts w:hint="eastAsia"/>
         </w:rPr>
         <w:t>Color颜色</w:t>
+      </w:r>
+    </w:p>
+    <w:p>
+      <w:pPr>
+        <w:pStyle w:val="1"/>
+        <w:jc w:val="center"/>
+      </w:pPr>
+      <w:r>
+        <w:rPr>
+          <w:rFonts w:hint="eastAsia"/>
+        </w:rPr>
+        <w:lastRenderedPageBreak/>
+        <w:t>第2课 旧版UI组件之</w:t>
+      </w:r>
+      <w:proofErr w:type="spellStart"/>
+      <w:r>
+        <w:rPr>
+          <w:rFonts w:hint="eastAsia"/>
+        </w:rPr>
+        <w:t>GUITexture</w:t>
+      </w:r>
+      <w:proofErr w:type="spellEnd"/>
+    </w:p>
+    <w:p>
+      <w:pPr>
+        <w:pStyle w:val="2"/>
+      </w:pPr>
+      <w:r>
+        <w:rPr>
+          <w:rFonts w:hint="eastAsia"/>
+        </w:rPr>
+        <w:t>1、简介</w:t>
+      </w:r>
+    </w:p>
+    <w:p>
+      <w:r>
+        <w:rPr>
+          <w:rFonts w:hint="eastAsia"/>
+        </w:rPr>
+        <w:t>该组件主要用来显示图片。</w:t>
+      </w:r>
+    </w:p>
+    <w:p>
+      <w:pPr>
+        <w:pStyle w:val="2"/>
+      </w:pPr>
+      <w:r>
+        <w:rPr>
+          <w:rFonts w:hint="eastAsia"/>
+        </w:rPr>
+        <w:t>2、创建</w:t>
+      </w:r>
+      <w:proofErr w:type="spellStart"/>
+      <w:r>
+        <w:rPr>
+          <w:rFonts w:hint="eastAsia"/>
+        </w:rPr>
+        <w:t>GUITexture</w:t>
+      </w:r>
+      <w:proofErr w:type="spellEnd"/>
+    </w:p>
+    <w:p>
+      <w:r>
+        <w:rPr>
+          <w:rFonts w:hint="eastAsia"/>
+        </w:rPr>
+        <w:t>新建一个空物体，为该物体添加“</w:t>
+      </w:r>
+      <w:proofErr w:type="spellStart"/>
+      <w:r>
+        <w:rPr>
+          <w:rFonts w:hint="eastAsia"/>
+        </w:rPr>
+        <w:t>GUITexture</w:t>
+      </w:r>
+      <w:proofErr w:type="spellEnd"/>
+      <w:r>
+        <w:rPr>
+          <w:rFonts w:hint="eastAsia"/>
+        </w:rPr>
+        <w:t>”组件，步骤如下：Component</w:t>
+      </w:r>
+      <w:r>
+        <w:t>-&gt;Rendering-&gt;</w:t>
+      </w:r>
+      <w:proofErr w:type="spellStart"/>
+      <w:r>
+        <w:t>GUITexture</w:t>
+      </w:r>
+      <w:proofErr w:type="spellEnd"/>
+    </w:p>
+    <w:p>
+      <w:r>
+        <w:rPr>
+          <w:rFonts w:hint="eastAsia"/>
+        </w:rPr>
+        <w:t>这个游戏物体就可以用来展示游戏图片了。</w:t>
+      </w:r>
+    </w:p>
+    <w:p>
+      <w:pPr>
+        <w:rPr>
+          <w:color w:val="FF0000"/>
+        </w:rPr>
+      </w:pPr>
+      <w:r>
+        <w:rPr>
+          <w:rFonts w:hint="eastAsia"/>
+          <w:color w:val="FF0000"/>
+        </w:rPr>
+        <w:t>注意：该组件也是只能在Game视图下才能看到。</w:t>
+      </w:r>
+    </w:p>
+    <w:p>
+      <w:pPr>
+        <w:pStyle w:val="2"/>
+      </w:pPr>
+      <w:r>
+        <w:rPr>
+          <w:rFonts w:hint="eastAsia"/>
+        </w:rPr>
+        <w:t>3、属性</w:t>
+      </w:r>
+    </w:p>
+    <w:p>
+      <w:r>
+        <w:rPr>
+          <w:rFonts w:hint="eastAsia"/>
+        </w:rPr>
+        <w:t>Color</w:t>
+      </w:r>
+    </w:p>
+    <w:p>
+      <w:r>
+        <w:rPr>
+          <w:rFonts w:hint="eastAsia"/>
+        </w:rPr>
+        <w:t>默认状态下，Color属性是不会影响图片显示效果的。</w:t>
+      </w:r>
+    </w:p>
+    <w:p>
+      <w:pPr>
+        <w:pStyle w:val="2"/>
+      </w:pPr>
+      <w:r>
+        <w:rPr>
+          <w:rFonts w:hint="eastAsia"/>
+        </w:rPr>
+        <w:t>4、鼠标事件</w:t>
+      </w:r>
+    </w:p>
+    <w:p>
+      <w:r>
+        <w:rPr>
+          <w:rFonts w:hint="eastAsia"/>
+        </w:rPr>
+        <w:t>之前讲解的Input类下面的鼠标输入是全局的，且只能获取鼠标的按键状态。</w:t>
+      </w:r>
+    </w:p>
+    <w:p>
+      <w:r>
+        <w:rPr>
+          <w:rFonts w:hint="eastAsia"/>
+        </w:rPr>
+        <w:t>今天讲解的鼠标事件是挂在到某一个游戏物体身上的</w:t>
+      </w:r>
+      <w:r>
+        <w:rPr>
+          <w:rFonts w:hint="eastAsia"/>
+        </w:rPr>
+        <w:t>，且只有我们的鼠标操作该游戏物体时，对应的鼠标事件才会生效。</w:t>
+      </w:r>
+    </w:p>
+    <w:p>
+      <w:pPr>
+        <w:pStyle w:val="3"/>
+      </w:pPr>
+      <w:r>
+        <w:rPr>
+          <w:rFonts w:hint="eastAsia"/>
+        </w:rPr>
+        <w:t>1、常用的鼠标事件方法</w:t>
+      </w:r>
+    </w:p>
+    <w:p>
+      <w:proofErr w:type="spellStart"/>
+      <w:r>
+        <w:rPr>
+          <w:rFonts w:hint="eastAsia"/>
+        </w:rPr>
+        <w:t>OnMouseEnter</w:t>
+      </w:r>
+      <w:proofErr w:type="spellEnd"/>
+      <w:r>
+        <w:t>()</w:t>
+      </w:r>
+      <w:r>
+        <w:rPr>
+          <w:rFonts w:hint="eastAsia"/>
+        </w:rPr>
+        <w:t>：鼠标进入</w:t>
+      </w:r>
+    </w:p>
+    <w:p>
+      <w:proofErr w:type="spellStart"/>
+      <w:r>
+        <w:rPr>
+          <w:rFonts w:hint="eastAsia"/>
+        </w:rPr>
+        <w:t>OnMouseExit</w:t>
+      </w:r>
+      <w:proofErr w:type="spellEnd"/>
+      <w:r>
+        <w:t>()</w:t>
+      </w:r>
+      <w:r>
+        <w:rPr>
+          <w:rFonts w:hint="eastAsia"/>
+        </w:rPr>
+        <w:t>：鼠标离开</w:t>
+      </w:r>
+    </w:p>
+    <w:p>
+      <w:proofErr w:type="spellStart"/>
+      <w:r>
+        <w:rPr>
+          <w:rFonts w:hint="eastAsia"/>
+        </w:rPr>
+        <w:t>OnMouseDown</w:t>
+      </w:r>
+      <w:proofErr w:type="spellEnd"/>
+      <w:r>
+        <w:t>()</w:t>
+      </w:r>
+      <w:r>
+        <w:rPr>
+          <w:rFonts w:hint="eastAsia"/>
+        </w:rPr>
+        <w:t>：鼠标按下[单击</w:t>
+      </w:r>
+      <w:r>
+        <w:t>]</w:t>
+      </w:r>
+    </w:p>
+    <w:p>
+      <w:pPr>
+        <w:pStyle w:val="3"/>
+      </w:pPr>
+      <w:r>
+        <w:rPr>
+          <w:rFonts w:hint="eastAsia"/>
+        </w:rPr>
+        <w:t>2、颜色参数</w:t>
+      </w:r>
+    </w:p>
+    <w:p>
+      <w:r>
+        <w:rPr>
+          <w:rFonts w:hint="eastAsia"/>
+        </w:rPr>
+        <w:t>Color结构体，里面有常用的颜色，</w:t>
+      </w:r>
+      <w:proofErr w:type="spellStart"/>
+      <w:r>
+        <w:rPr>
+          <w:rFonts w:hint="eastAsia"/>
+        </w:rPr>
+        <w:t>Color</w:t>
+      </w:r>
+      <w:r>
+        <w:t>.red</w:t>
+      </w:r>
+      <w:proofErr w:type="spellEnd"/>
+      <w:r>
+        <w:t xml:space="preserve"> </w:t>
+      </w:r>
+      <w:proofErr w:type="spellStart"/>
+      <w:r>
+        <w:t>Color.green</w:t>
+      </w:r>
+      <w:proofErr w:type="spellEnd"/>
+      <w:r>
+        <w:t xml:space="preserve"> </w:t>
+      </w:r>
+      <w:proofErr w:type="spellStart"/>
+      <w:r>
+        <w:t>Color.blue</w:t>
+      </w:r>
+      <w:proofErr w:type="spellEnd"/>
+    </w:p>
+    <w:p>
+      <w:pPr>
+        <w:pStyle w:val="1"/>
+        <w:jc w:val="center"/>
+      </w:pPr>
+      <w:r>
+        <w:rPr>
+          <w:rFonts w:hint="eastAsia"/>
+        </w:rPr>
+        <w:t>第3课 特效组件之</w:t>
+      </w:r>
+      <w:proofErr w:type="spellStart"/>
+      <w:r>
+        <w:rPr>
+          <w:rFonts w:hint="eastAsia"/>
+        </w:rPr>
+        <w:t>TrailRender</w:t>
+      </w:r>
+      <w:r>
+        <w:t>er</w:t>
+      </w:r>
+      <w:proofErr w:type="spellEnd"/>
+    </w:p>
+    <w:p>
+      <w:pPr>
+        <w:pStyle w:val="2"/>
+      </w:pPr>
+      <w:r>
+        <w:rPr>
+          <w:rFonts w:hint="eastAsia"/>
+        </w:rPr>
+        <w:t>1、简介</w:t>
+      </w:r>
+    </w:p>
+    <w:p>
+      <w:proofErr w:type="spellStart"/>
+      <w:r>
+        <w:rPr>
+          <w:rFonts w:hint="eastAsia"/>
+        </w:rPr>
+        <w:t>TrailRender</w:t>
+      </w:r>
+      <w:r>
+        <w:t>er</w:t>
+      </w:r>
+      <w:proofErr w:type="spellEnd"/>
+      <w:r>
+        <w:rPr>
+          <w:rFonts w:hint="eastAsia"/>
+        </w:rPr>
+        <w:t>，拖尾渲染器，作用是用于渲染显示“拖尾特效”。</w:t>
+      </w:r>
+    </w:p>
+    <w:p>
+      <w:pPr>
+        <w:pStyle w:val="2"/>
+      </w:pPr>
+      <w:r>
+        <w:rPr>
+          <w:rFonts w:hint="eastAsia"/>
+        </w:rPr>
+        <w:lastRenderedPageBreak/>
+        <w:t>2、拖尾在游戏中的运用</w:t>
+      </w:r>
+    </w:p>
+    <w:p>
+      <w:r>
+        <w:rPr>
+          <w:rFonts w:hint="eastAsia"/>
+        </w:rPr>
+        <w:t>发射出去的子弹或者炮弹等。</w:t>
+      </w:r>
+    </w:p>
+    <w:p>
+      <w:pPr>
+        <w:pStyle w:val="2"/>
+      </w:pPr>
+      <w:r>
+        <w:rPr>
+          <w:rFonts w:hint="eastAsia"/>
+        </w:rPr>
+        <w:t>3、创建拖尾特效</w:t>
+      </w:r>
+    </w:p>
+    <w:p>
+      <w:pPr>
+        <w:pStyle w:val="a5"/>
+        <w:numPr>
+          <w:ilvl w:val="0"/>
+          <w:numId w:val="18"/>
+        </w:numPr>
+        <w:ind w:firstLineChars="0"/>
+      </w:pPr>
+      <w:r>
+        <w:rPr>
+          <w:rFonts w:hint="eastAsia"/>
+        </w:rPr>
+        <w:t>新建一个空游戏物体；</w:t>
+      </w:r>
+    </w:p>
+    <w:p>
+      <w:pPr>
+        <w:pStyle w:val="a5"/>
+        <w:numPr>
+          <w:ilvl w:val="0"/>
+          <w:numId w:val="18"/>
+        </w:numPr>
+        <w:ind w:firstLineChars="0"/>
+      </w:pPr>
+      <w:r>
+        <w:rPr>
+          <w:rFonts w:hint="eastAsia"/>
+        </w:rPr>
+        <w:t>给这个空游戏物体添加</w:t>
+      </w:r>
+      <w:proofErr w:type="spellStart"/>
+      <w:r>
+        <w:rPr>
+          <w:rFonts w:hint="eastAsia"/>
+        </w:rPr>
+        <w:t>TrailRenderer</w:t>
+      </w:r>
+      <w:proofErr w:type="spellEnd"/>
+      <w:r>
+        <w:rPr>
+          <w:rFonts w:hint="eastAsia"/>
+        </w:rPr>
+        <w:t>组件，步骤如下：Component</w:t>
+      </w:r>
+      <w:r>
+        <w:t>—</w:t>
+      </w:r>
+      <w:proofErr w:type="gramStart"/>
+      <w:r>
+        <w:rPr>
+          <w:rFonts w:hint="eastAsia"/>
+        </w:rPr>
+        <w:t>》</w:t>
+      </w:r>
+      <w:proofErr w:type="gramEnd"/>
+      <w:r>
+        <w:rPr>
+          <w:rFonts w:hint="eastAsia"/>
+        </w:rPr>
+        <w:t>Effects</w:t>
+      </w:r>
+      <w:r>
+        <w:t>—</w:t>
+      </w:r>
+      <w:proofErr w:type="gramStart"/>
+      <w:r>
+        <w:rPr>
+          <w:rFonts w:hint="eastAsia"/>
+        </w:rPr>
+        <w:t>》</w:t>
+      </w:r>
+      <w:proofErr w:type="spellStart"/>
+      <w:proofErr w:type="gramEnd"/>
+      <w:r>
+        <w:rPr>
+          <w:rFonts w:hint="eastAsia"/>
+        </w:rPr>
+        <w:t>TrailRenderer</w:t>
+      </w:r>
+      <w:proofErr w:type="spellEnd"/>
+    </w:p>
+    <w:p>
+      <w:pPr>
+        <w:pStyle w:val="a5"/>
+        <w:numPr>
+          <w:ilvl w:val="0"/>
+          <w:numId w:val="18"/>
+        </w:numPr>
+        <w:ind w:firstLineChars="0"/>
+      </w:pPr>
+      <w:r>
+        <w:rPr>
+          <w:rFonts w:hint="eastAsia"/>
+        </w:rPr>
+        <w:t>在</w:t>
+      </w:r>
+      <w:proofErr w:type="spellStart"/>
+      <w:r>
+        <w:rPr>
+          <w:rFonts w:hint="eastAsia"/>
+        </w:rPr>
+        <w:t>Sence</w:t>
+      </w:r>
+      <w:proofErr w:type="spellEnd"/>
+      <w:r>
+        <w:rPr>
+          <w:rFonts w:hint="eastAsia"/>
+        </w:rPr>
+        <w:t>面板移动这个游戏物体的位置，就可以看到最原始的拖尾效果。</w:t>
+      </w:r>
+    </w:p>
+    <w:p>
+      <w:pPr>
+        <w:pStyle w:val="2"/>
+      </w:pPr>
+      <w:r>
+        <w:rPr>
+          <w:rFonts w:hint="eastAsia"/>
+        </w:rPr>
+        <w:t>4、</w:t>
+      </w:r>
+      <w:proofErr w:type="spellStart"/>
+      <w:r>
+        <w:rPr>
+          <w:rFonts w:hint="eastAsia"/>
+        </w:rPr>
+        <w:t>TrailRenderer</w:t>
+      </w:r>
+      <w:proofErr w:type="spellEnd"/>
+      <w:r>
+        <w:rPr>
+          <w:rFonts w:hint="eastAsia"/>
+        </w:rPr>
+        <w:t>材质球</w:t>
+      </w:r>
+    </w:p>
+    <w:p>
+      <w:pPr>
+        <w:pStyle w:val="3"/>
+      </w:pPr>
+      <w:r>
+        <w:rPr>
+          <w:rFonts w:hint="eastAsia"/>
+        </w:rPr>
+        <w:t>1、Materials</w:t>
+      </w:r>
+    </w:p>
+    <w:p>
+      <w:r>
+        <w:rPr>
+          <w:rFonts w:hint="eastAsia"/>
+        </w:rPr>
+        <w:t>这个组件是使用哪个</w:t>
+      </w:r>
+      <w:proofErr w:type="gramStart"/>
+      <w:r>
+        <w:rPr>
+          <w:rFonts w:hint="eastAsia"/>
+        </w:rPr>
+        <w:t>材质球</w:t>
+      </w:r>
+      <w:proofErr w:type="gramEnd"/>
+      <w:r>
+        <w:rPr>
+          <w:rFonts w:hint="eastAsia"/>
+        </w:rPr>
+        <w:t>来渲染拖尾。</w:t>
+      </w:r>
+    </w:p>
+    <w:p>
+      <w:pPr>
+        <w:pStyle w:val="3"/>
+      </w:pPr>
+      <w:r>
+        <w:rPr>
+          <w:rFonts w:hint="eastAsia"/>
+        </w:rPr>
+        <w:t>2、注意事项</w:t>
+      </w:r>
+    </w:p>
+    <w:p>
+      <w:pPr>
+        <w:rPr>
+          <w:color w:val="FF0000"/>
+        </w:rPr>
+      </w:pPr>
+      <w:r>
+        <w:rPr>
+          <w:rFonts w:hint="eastAsia"/>
+          <w:color w:val="FF0000"/>
+        </w:rPr>
+        <w:t>Unity中，以Renderer为后缀进行命名的组件，都需要给他们设置材质球，比如之前讲解的Mesh</w:t>
+      </w:r>
+      <w:r>
+        <w:rPr>
+          <w:color w:val="FF0000"/>
+        </w:rPr>
+        <w:t xml:space="preserve"> </w:t>
+      </w:r>
+      <w:r>
+        <w:rPr>
+          <w:rFonts w:hint="eastAsia"/>
+          <w:color w:val="FF0000"/>
+        </w:rPr>
+        <w:t>Renderer。</w:t>
+      </w:r>
+    </w:p>
+    <w:p>
+      <w:r>
+        <w:rPr>
+          <w:rFonts w:hint="eastAsia"/>
+          <w:color w:val="FF0000"/>
+        </w:rPr>
+        <w:t>当这类组件身上没有</w:t>
+      </w:r>
+      <w:proofErr w:type="gramStart"/>
+      <w:r>
+        <w:rPr>
+          <w:rFonts w:hint="eastAsia"/>
+          <w:color w:val="FF0000"/>
+        </w:rPr>
+        <w:t>材质球</w:t>
+      </w:r>
+      <w:proofErr w:type="gramEnd"/>
+      <w:r>
+        <w:rPr>
+          <w:rFonts w:hint="eastAsia"/>
+          <w:color w:val="FF0000"/>
+        </w:rPr>
+        <w:t>的时候，默认就会显示“粉红色”</w:t>
+      </w:r>
+      <w:r>
+        <w:rPr>
+          <w:rFonts w:hint="eastAsia"/>
+        </w:rPr>
+        <w:t>。</w:t>
+      </w:r>
+    </w:p>
+    <w:p>
+      <w:pPr>
+        <w:pStyle w:val="3"/>
+      </w:pPr>
+      <w:r>
+        <w:rPr>
+          <w:rFonts w:hint="eastAsia"/>
+        </w:rPr>
+        <w:t>3、制作透明材质球</w:t>
+      </w:r>
+    </w:p>
+    <w:p>
+      <w:pPr>
+        <w:pStyle w:val="a5"/>
+        <w:numPr>
+          <w:ilvl w:val="0"/>
+          <w:numId w:val="19"/>
+        </w:numPr>
+        <w:ind w:firstLineChars="0"/>
+      </w:pPr>
+      <w:r>
+        <w:rPr>
+          <w:rFonts w:hint="eastAsia"/>
+        </w:rPr>
+        <w:t>创建一个材质球；</w:t>
+      </w:r>
+    </w:p>
+    <w:p>
+      <w:pPr>
+        <w:pStyle w:val="a5"/>
+        <w:numPr>
+          <w:ilvl w:val="0"/>
+          <w:numId w:val="19"/>
+        </w:numPr>
+        <w:ind w:firstLineChars="0"/>
+      </w:pPr>
+      <w:r>
+        <w:rPr>
+          <w:rFonts w:hint="eastAsia"/>
+        </w:rPr>
+        <w:t>设置该</w:t>
+      </w:r>
+      <w:proofErr w:type="gramStart"/>
+      <w:r>
+        <w:rPr>
+          <w:rFonts w:hint="eastAsia"/>
+        </w:rPr>
+        <w:t>材质球</w:t>
+      </w:r>
+      <w:proofErr w:type="gramEnd"/>
+      <w:r>
+        <w:rPr>
+          <w:rFonts w:hint="eastAsia"/>
+        </w:rPr>
+        <w:t>的</w:t>
+      </w:r>
+      <w:proofErr w:type="spellStart"/>
+      <w:r>
+        <w:rPr>
+          <w:rFonts w:hint="eastAsia"/>
+        </w:rPr>
+        <w:t>Shader</w:t>
+      </w:r>
+      <w:proofErr w:type="spellEnd"/>
+      <w:r>
+        <w:rPr>
+          <w:rFonts w:hint="eastAsia"/>
+        </w:rPr>
+        <w:t>为Particles</w:t>
+      </w:r>
+      <w:r>
+        <w:t>/</w:t>
+      </w:r>
+      <w:r>
+        <w:rPr>
+          <w:rFonts w:hint="eastAsia"/>
+        </w:rPr>
+        <w:t>Additive</w:t>
+      </w:r>
+      <w:r>
+        <w:t>(</w:t>
+      </w:r>
+      <w:r>
+        <w:rPr>
+          <w:rFonts w:hint="eastAsia"/>
+        </w:rPr>
+        <w:t>粒子/添加物</w:t>
+      </w:r>
+      <w:r>
+        <w:t>)</w:t>
+      </w:r>
+    </w:p>
+    <w:p>
+      <w:pPr>
+        <w:pStyle w:val="a5"/>
+        <w:numPr>
+          <w:ilvl w:val="0"/>
+          <w:numId w:val="19"/>
+        </w:numPr>
+        <w:ind w:firstLineChars="0"/>
+      </w:pPr>
+      <w:r>
+        <w:rPr>
+          <w:rFonts w:hint="eastAsia"/>
+        </w:rPr>
+        <w:t>给</w:t>
+      </w:r>
+      <w:proofErr w:type="gramStart"/>
+      <w:r>
+        <w:rPr>
+          <w:rFonts w:hint="eastAsia"/>
+        </w:rPr>
+        <w:t>材质球</w:t>
+      </w:r>
+      <w:proofErr w:type="gramEnd"/>
+      <w:r>
+        <w:rPr>
+          <w:rFonts w:hint="eastAsia"/>
+        </w:rPr>
+        <w:t>拖拽赋予贴图；</w:t>
+      </w:r>
+    </w:p>
+    <w:p>
+      <w:pPr>
+        <w:pStyle w:val="3"/>
+      </w:pPr>
+      <w:r>
+        <w:rPr>
+          <w:rFonts w:hint="eastAsia"/>
+        </w:rPr>
+        <w:t>4、</w:t>
+      </w:r>
+      <w:proofErr w:type="spellStart"/>
+      <w:r>
+        <w:rPr>
+          <w:rFonts w:hint="eastAsia"/>
+        </w:rPr>
+        <w:t>TrailRenderer</w:t>
+      </w:r>
+      <w:proofErr w:type="spellEnd"/>
+      <w:r>
+        <w:rPr>
+          <w:rFonts w:hint="eastAsia"/>
+        </w:rPr>
+        <w:t>常用属性</w:t>
+      </w:r>
+    </w:p>
+    <w:p>
+      <w:pPr>
+        <w:pStyle w:val="4"/>
+      </w:pPr>
+      <w:r>
+        <w:rPr>
+          <w:rFonts w:hint="eastAsia"/>
+        </w:rPr>
+        <w:t>1、Time</w:t>
+      </w:r>
+    </w:p>
+    <w:p>
+      <w:r>
+        <w:rPr>
+          <w:rFonts w:hint="eastAsia"/>
+        </w:rPr>
+        <w:t>设置拖尾特效的持续时间</w:t>
+      </w:r>
+    </w:p>
+    <w:p>
+      <w:pPr>
+        <w:pStyle w:val="4"/>
+      </w:pPr>
+      <w:r>
+        <w:rPr>
+          <w:rFonts w:hint="eastAsia"/>
+        </w:rPr>
+        <w:t>2、Start</w:t>
+      </w:r>
+      <w:r>
+        <w:t xml:space="preserve"> </w:t>
+      </w:r>
+      <w:r>
+        <w:rPr>
+          <w:rFonts w:hint="eastAsia"/>
+        </w:rPr>
+        <w:t>Width</w:t>
+      </w:r>
+    </w:p>
+    <w:p>
+      <w:r>
+        <w:rPr>
+          <w:rFonts w:hint="eastAsia"/>
+        </w:rPr>
+        <w:t>设置拖</w:t>
+      </w:r>
+      <w:proofErr w:type="gramStart"/>
+      <w:r>
+        <w:rPr>
+          <w:rFonts w:hint="eastAsia"/>
+        </w:rPr>
+        <w:t>尾开始</w:t>
+      </w:r>
+      <w:proofErr w:type="gramEnd"/>
+      <w:r>
+        <w:rPr>
+          <w:rFonts w:hint="eastAsia"/>
+        </w:rPr>
+        <w:t>时的宽度</w:t>
+      </w:r>
+    </w:p>
+    <w:p>
+      <w:pPr>
+        <w:pStyle w:val="4"/>
+      </w:pPr>
+      <w:r>
+        <w:rPr>
+          <w:rFonts w:hint="eastAsia"/>
+        </w:rPr>
+        <w:lastRenderedPageBreak/>
+        <w:t>3、</w:t>
+      </w:r>
+      <w:r>
+        <w:t>End Width</w:t>
+      </w:r>
+    </w:p>
+    <w:p>
+      <w:r>
+        <w:rPr>
+          <w:rFonts w:hint="eastAsia"/>
+        </w:rPr>
+        <w:t>设置拖</w:t>
+      </w:r>
+      <w:proofErr w:type="gramStart"/>
+      <w:r>
+        <w:rPr>
+          <w:rFonts w:hint="eastAsia"/>
+        </w:rPr>
+        <w:t>尾结束</w:t>
+      </w:r>
+      <w:proofErr w:type="gramEnd"/>
+      <w:r>
+        <w:rPr>
+          <w:rFonts w:hint="eastAsia"/>
+        </w:rPr>
+        <w:t>时的宽度</w:t>
+      </w:r>
+    </w:p>
+    <w:p>
+      <w:pPr>
+        <w:pStyle w:val="4"/>
+      </w:pPr>
+      <w:r>
+        <w:rPr>
+          <w:rFonts w:hint="eastAsia"/>
+        </w:rPr>
+        <w:t>4、Color</w:t>
+      </w:r>
+    </w:p>
+    <w:p>
+      <w:r>
+        <w:rPr>
+          <w:rFonts w:hint="eastAsia"/>
+        </w:rPr>
+        <w:t>设置拖</w:t>
+      </w:r>
+      <w:proofErr w:type="gramStart"/>
+      <w:r>
+        <w:rPr>
+          <w:rFonts w:hint="eastAsia"/>
+        </w:rPr>
+        <w:t>尾显示</w:t>
+      </w:r>
+      <w:proofErr w:type="gramEnd"/>
+      <w:r>
+        <w:rPr>
+          <w:rFonts w:hint="eastAsia"/>
+        </w:rPr>
+        <w:t>的颜色</w:t>
+      </w:r>
+    </w:p>
+    <w:p>
+      <w:r>
+        <w:rPr>
+          <w:rFonts w:hint="eastAsia"/>
+        </w:rPr>
+        <w:t>在实际开发中，美工人员给我们的</w:t>
+      </w:r>
+      <w:proofErr w:type="gramStart"/>
+      <w:r>
+        <w:rPr>
+          <w:rFonts w:hint="eastAsia"/>
+        </w:rPr>
+        <w:t>图往往</w:t>
+      </w:r>
+      <w:proofErr w:type="gramEnd"/>
+      <w:r>
+        <w:rPr>
+          <w:rFonts w:hint="eastAsia"/>
+        </w:rPr>
+        <w:t>是“黑白图“，这种图片中黑色是透明区域，白色是不透明区域，可以简单记忆为”黑透白不透“。我们通过设置这里的Color属性，来让白色区域显示成特定的颜色。</w:t>
+      </w:r>
+    </w:p>
+    <w:p>
+      <w:r>
+        <w:rPr>
+          <w:rFonts w:hint="eastAsia"/>
+        </w:rPr>
+        <w:t>可以简单理解，黑色无论设置成什么颜色都是黑色。</w:t>
+      </w:r>
+    </w:p>
+    <w:p/>
+    <w:p>
+      <w:r>
+        <w:rPr>
+          <w:rFonts w:hint="eastAsia"/>
+          <w:color w:val="FF0000"/>
+        </w:rPr>
+        <w:t>在实际运用中，会将空物体作为子弹等的父物体，</w:t>
+      </w:r>
+      <w:proofErr w:type="gramStart"/>
+      <w:r>
+        <w:rPr>
+          <w:rFonts w:hint="eastAsia"/>
+          <w:color w:val="FF0000"/>
+        </w:rPr>
+        <w:t>给空物体</w:t>
+      </w:r>
+      <w:proofErr w:type="gramEnd"/>
+      <w:r>
+        <w:rPr>
+          <w:rFonts w:hint="eastAsia"/>
+          <w:color w:val="FF0000"/>
+        </w:rPr>
+        <w:t>添加拖尾特效，然后控制空物体就可以实现拖尾特效</w:t>
+      </w:r>
+      <w:r>
+        <w:rPr>
+          <w:rFonts w:hint="eastAsia"/>
+        </w:rPr>
+        <w:t>。</w:t>
+      </w:r>
+    </w:p>
+    <w:p>
+      <w:pPr>
+        <w:pStyle w:val="1"/>
+        <w:jc w:val="center"/>
+      </w:pPr>
+      <w:r>
+        <w:rPr>
+          <w:rFonts w:hint="eastAsia"/>
+        </w:rPr>
+        <w:t>第4课 特效组件之</w:t>
+      </w:r>
+      <w:proofErr w:type="spellStart"/>
+      <w:r>
+        <w:rPr>
+          <w:rFonts w:hint="eastAsia"/>
+        </w:rPr>
+        <w:t>LineRenderer</w:t>
+      </w:r>
+      <w:proofErr w:type="spellEnd"/>
+    </w:p>
+    <w:p>
+      <w:pPr>
+        <w:pStyle w:val="2"/>
+      </w:pPr>
+      <w:r>
+        <w:rPr>
+          <w:rFonts w:hint="eastAsia"/>
+        </w:rPr>
+        <w:t>1、</w:t>
+      </w:r>
+      <w:proofErr w:type="spellStart"/>
+      <w:r>
+        <w:rPr>
+          <w:rFonts w:hint="eastAsia"/>
+        </w:rPr>
+        <w:t>LineRen</w:t>
+      </w:r>
+      <w:r>
+        <w:t>d</w:t>
+      </w:r>
+      <w:r>
+        <w:rPr>
+          <w:rFonts w:hint="eastAsia"/>
+        </w:rPr>
+        <w:t>erer</w:t>
+      </w:r>
+      <w:proofErr w:type="spellEnd"/>
+      <w:r>
+        <w:rPr>
+          <w:rFonts w:hint="eastAsia"/>
+        </w:rPr>
+        <w:t>简介</w:t>
+      </w:r>
+    </w:p>
+    <w:p>
+      <w:pPr>
+        <w:pStyle w:val="2"/>
+      </w:pPr>
+      <w:r>
+        <w:rPr>
+          <w:rFonts w:hint="eastAsia"/>
+        </w:rPr>
+        <w:t>2、在游戏中的运用</w:t>
+      </w:r>
+    </w:p>
+    <w:p>
+      <w:r>
+        <w:rPr>
+          <w:rFonts w:hint="eastAsia"/>
+        </w:rPr>
+        <w:t>线特效经常用于在游戏中渲染激光效果，或者用于子弹瞄准。</w:t>
+      </w:r>
+    </w:p>
+    <w:p>
+      <w:pPr>
+        <w:pStyle w:val="2"/>
+      </w:pPr>
+      <w:r>
+        <w:rPr>
+          <w:rFonts w:hint="eastAsia"/>
+        </w:rPr>
+        <w:t>3、创建线特效</w:t>
+      </w:r>
+    </w:p>
+    <w:p>
+      <w:pPr>
+        <w:pStyle w:val="a5"/>
+        <w:numPr>
+          <w:ilvl w:val="0"/>
+          <w:numId w:val="20"/>
+        </w:numPr>
+        <w:ind w:firstLineChars="0"/>
+      </w:pPr>
+      <w:r>
+        <w:rPr>
+          <w:rFonts w:hint="eastAsia"/>
+        </w:rPr>
+        <w:t>创建一个空物体</w:t>
+      </w:r>
+    </w:p>
+    <w:p>
+      <w:pPr>
+        <w:pStyle w:val="a5"/>
+        <w:numPr>
+          <w:ilvl w:val="0"/>
+          <w:numId w:val="20"/>
+        </w:numPr>
+        <w:ind w:firstLineChars="0"/>
+      </w:pPr>
+      <w:r>
+        <w:rPr>
+          <w:rFonts w:hint="eastAsia"/>
+        </w:rPr>
+        <w:t>给这个空物体添加</w:t>
+      </w:r>
+      <w:proofErr w:type="spellStart"/>
+      <w:r>
+        <w:rPr>
+          <w:rFonts w:hint="eastAsia"/>
+        </w:rPr>
+        <w:t>LineRenderer</w:t>
+      </w:r>
+      <w:proofErr w:type="spellEnd"/>
+      <w:r>
+        <w:rPr>
+          <w:rFonts w:hint="eastAsia"/>
+        </w:rPr>
+        <w:t>组件，步骤如下：Component</w:t>
+      </w:r>
+      <w:r>
+        <w:t>-&gt;Effects-&gt;Line Renderer</w:t>
+      </w:r>
+    </w:p>
+    <w:p>
+      <w:pPr>
+        <w:pStyle w:val="2"/>
+      </w:pPr>
+      <w:r>
+        <w:rPr>
+          <w:rFonts w:hint="eastAsia"/>
+        </w:rPr>
+        <w:t>4、</w:t>
+      </w:r>
+      <w:proofErr w:type="spellStart"/>
+      <w:r>
+        <w:rPr>
+          <w:rFonts w:hint="eastAsia"/>
+        </w:rPr>
+        <w:t>LineRenderer</w:t>
+      </w:r>
+      <w:proofErr w:type="spellEnd"/>
+      <w:r>
+        <w:rPr>
+          <w:rFonts w:hint="eastAsia"/>
+        </w:rPr>
+        <w:t>材质球</w:t>
+      </w:r>
+    </w:p>
+    <w:p>
+      <w:pPr>
+        <w:pStyle w:val="3"/>
+      </w:pPr>
+      <w:r>
+        <w:rPr>
+          <w:rFonts w:hint="eastAsia"/>
+        </w:rPr>
+        <w:t>1、Material</w:t>
+      </w:r>
+      <w:r>
+        <w:t>(</w:t>
+      </w:r>
+      <w:proofErr w:type="gramStart"/>
+      <w:r>
+        <w:rPr>
+          <w:rFonts w:hint="eastAsia"/>
+        </w:rPr>
+        <w:t>材质球</w:t>
+      </w:r>
+      <w:proofErr w:type="gramEnd"/>
+      <w:r>
+        <w:t>)</w:t>
+      </w:r>
+    </w:p>
+    <w:p>
+      <w:pPr>
+        <w:pStyle w:val="3"/>
+      </w:pPr>
+      <w:r>
+        <w:rPr>
+          <w:rFonts w:hint="eastAsia"/>
+        </w:rPr>
+        <w:t>2、制作透明材质球</w:t>
+      </w:r>
+    </w:p>
+    <w:p>
+      <w:pPr>
+        <w:pStyle w:val="a5"/>
+        <w:numPr>
+          <w:ilvl w:val="0"/>
+          <w:numId w:val="21"/>
+        </w:numPr>
+        <w:ind w:firstLineChars="0"/>
+      </w:pPr>
+      <w:r>
+        <w:rPr>
+          <w:rFonts w:hint="eastAsia"/>
+        </w:rPr>
+        <w:t>创建一个材质球</w:t>
+      </w:r>
+    </w:p>
+    <w:p>
+      <w:pPr>
+        <w:pStyle w:val="a5"/>
+        <w:numPr>
+          <w:ilvl w:val="0"/>
+          <w:numId w:val="21"/>
+        </w:numPr>
+        <w:ind w:firstLineChars="0"/>
+      </w:pPr>
+      <w:r>
+        <w:rPr>
+          <w:rFonts w:hint="eastAsia"/>
+        </w:rPr>
+        <w:t>设置该</w:t>
+      </w:r>
+      <w:proofErr w:type="gramStart"/>
+      <w:r>
+        <w:rPr>
+          <w:rFonts w:hint="eastAsia"/>
+        </w:rPr>
+        <w:t>材质球</w:t>
+      </w:r>
+      <w:proofErr w:type="gramEnd"/>
+      <w:r>
+        <w:rPr>
+          <w:rFonts w:hint="eastAsia"/>
+        </w:rPr>
+        <w:t>的</w:t>
+      </w:r>
+      <w:proofErr w:type="spellStart"/>
+      <w:r>
+        <w:rPr>
+          <w:rFonts w:hint="eastAsia"/>
+        </w:rPr>
+        <w:t>Sha</w:t>
+      </w:r>
+      <w:r>
+        <w:t>der</w:t>
+      </w:r>
+      <w:proofErr w:type="spellEnd"/>
+      <w:r>
+        <w:rPr>
+          <w:rFonts w:hint="eastAsia"/>
+        </w:rPr>
+        <w:t>为Particles</w:t>
+      </w:r>
+      <w:r>
+        <w:t>/Additive;(</w:t>
+      </w:r>
+      <w:r>
+        <w:rPr>
+          <w:rFonts w:hint="eastAsia"/>
+        </w:rPr>
+        <w:t>粒子/添加物</w:t>
+      </w:r>
+      <w:r>
+        <w:t>)</w:t>
+      </w:r>
+    </w:p>
+    <w:p>
+      <w:pPr>
+        <w:pStyle w:val="a5"/>
+        <w:numPr>
+          <w:ilvl w:val="0"/>
+          <w:numId w:val="21"/>
+        </w:numPr>
+        <w:ind w:firstLineChars="0"/>
+      </w:pPr>
+      <w:r>
+        <w:rPr>
+          <w:rFonts w:hint="eastAsia"/>
+        </w:rPr>
+        <w:t>给</w:t>
+      </w:r>
+      <w:proofErr w:type="gramStart"/>
+      <w:r>
+        <w:rPr>
+          <w:rFonts w:hint="eastAsia"/>
+        </w:rPr>
+        <w:t>材质球</w:t>
+      </w:r>
+      <w:proofErr w:type="gramEnd"/>
+      <w:r>
+        <w:rPr>
+          <w:rFonts w:hint="eastAsia"/>
+        </w:rPr>
+        <w:t>拖拽赋予贴图</w:t>
+      </w:r>
+    </w:p>
+    <w:p>
+      <w:pPr>
+        <w:pStyle w:val="3"/>
+      </w:pPr>
+      <w:r>
+        <w:rPr>
+          <w:rFonts w:hint="eastAsia"/>
+        </w:rPr>
+        <w:lastRenderedPageBreak/>
+        <w:t>3、</w:t>
+      </w:r>
+      <w:proofErr w:type="spellStart"/>
+      <w:r>
+        <w:rPr>
+          <w:rFonts w:hint="eastAsia"/>
+        </w:rPr>
+        <w:t>LineRenderer</w:t>
+      </w:r>
+      <w:proofErr w:type="spellEnd"/>
+      <w:r>
+        <w:rPr>
+          <w:rFonts w:hint="eastAsia"/>
+        </w:rPr>
+        <w:t>常用属性</w:t>
+      </w:r>
+    </w:p>
+    <w:p>
+      <w:r>
+        <w:rPr>
+          <w:rFonts w:hint="eastAsia"/>
+        </w:rPr>
+        <w:t>1、Positions</w:t>
+      </w:r>
+      <w:r>
+        <w:t>(</w:t>
+      </w:r>
+      <w:r>
+        <w:rPr>
+          <w:rFonts w:hint="eastAsia"/>
+        </w:rPr>
+        <w:t>位置</w:t>
+      </w:r>
+      <w:r>
+        <w:t>)</w:t>
+      </w:r>
+    </w:p>
+    <w:p>
+      <w:r>
+        <w:rPr>
+          <w:rFonts w:hint="eastAsia"/>
+        </w:rPr>
+        <w:t>设置线的开始点和结束点的位置</w:t>
+      </w:r>
+    </w:p>
+    <w:p>
+      <w:r>
+        <w:rPr>
+          <w:rFonts w:hint="eastAsia"/>
+        </w:rPr>
+        <w:t>2、Start</w:t>
+      </w:r>
+      <w:r>
+        <w:t xml:space="preserve"> </w:t>
+      </w:r>
+      <w:r>
+        <w:rPr>
+          <w:rFonts w:hint="eastAsia"/>
+        </w:rPr>
+        <w:t>Width</w:t>
+      </w:r>
+    </w:p>
+    <w:p>
+      <w:r>
+        <w:rPr>
+          <w:rFonts w:hint="eastAsia"/>
+        </w:rPr>
+        <w:t>设置线开始时的宽度</w:t>
+      </w:r>
+    </w:p>
+    <w:p>
+      <w:r>
+        <w:rPr>
+          <w:rFonts w:hint="eastAsia"/>
+        </w:rPr>
+        <w:t>3、</w:t>
+      </w:r>
+      <w:r>
+        <w:t>End Width</w:t>
+      </w:r>
+    </w:p>
+    <w:p>
+      <w:r>
+        <w:rPr>
+          <w:rFonts w:hint="eastAsia"/>
+        </w:rPr>
+        <w:t>设置线结束时的宽度</w:t>
+      </w:r>
+    </w:p>
+    <w:p>
+      <w:r>
+        <w:rPr>
+          <w:rFonts w:hint="eastAsia"/>
+        </w:rPr>
+        <w:t>4、Start</w:t>
+      </w:r>
+      <w:r>
+        <w:t xml:space="preserve"> </w:t>
+      </w:r>
+      <w:r>
+        <w:rPr>
+          <w:rFonts w:hint="eastAsia"/>
+        </w:rPr>
+        <w:t>Color</w:t>
+      </w:r>
+    </w:p>
+    <w:p>
+      <w:r>
+        <w:rPr>
+          <w:rFonts w:hint="eastAsia"/>
+        </w:rPr>
+        <w:t>5、</w:t>
+      </w:r>
+      <w:r>
+        <w:rPr>
+          <w:rFonts w:hint="eastAsia"/>
+        </w:rPr>
+        <w:t>End</w:t>
+      </w:r>
+      <w:r>
+        <w:t xml:space="preserve"> Color</w:t>
+      </w:r>
+    </w:p>
+    <w:p>
+      <w:pPr>
+        <w:pStyle w:val="1"/>
+        <w:jc w:val="center"/>
+      </w:pPr>
+      <w:r>
+        <w:rPr>
+          <w:rFonts w:hint="eastAsia"/>
+        </w:rPr>
+        <w:t>第5课 声音组件之</w:t>
+      </w:r>
+      <w:proofErr w:type="spellStart"/>
+      <w:r>
+        <w:rPr>
+          <w:rFonts w:hint="eastAsia"/>
+        </w:rPr>
+        <w:t>Audio</w:t>
+      </w:r>
+      <w:r>
+        <w:t>Source</w:t>
+      </w:r>
+      <w:proofErr w:type="spellEnd"/>
+    </w:p>
+    <w:p>
+      <w:r>
+        <w:rPr>
+          <w:rFonts w:hint="eastAsia"/>
+        </w:rPr>
+        <w:t>1、</w:t>
+      </w:r>
+      <w:proofErr w:type="spellStart"/>
+      <w:r>
+        <w:rPr>
+          <w:rFonts w:hint="eastAsia"/>
+        </w:rPr>
+        <w:t>AudioClip</w:t>
+      </w:r>
+      <w:proofErr w:type="spellEnd"/>
+      <w:r>
+        <w:rPr>
+          <w:rFonts w:hint="eastAsia"/>
+        </w:rPr>
+        <w:t>声音剪辑</w:t>
+      </w:r>
+    </w:p>
+    <w:p>
+      <w:r>
+        <w:rPr>
+          <w:rFonts w:hint="eastAsia"/>
+        </w:rPr>
+        <w:t>2、</w:t>
+      </w:r>
+      <w:proofErr w:type="spellStart"/>
+      <w:r>
+        <w:rPr>
+          <w:rFonts w:hint="eastAsia"/>
+        </w:rPr>
+        <w:t>Audio</w:t>
+      </w:r>
+      <w:r>
+        <w:t>Source</w:t>
+      </w:r>
+      <w:proofErr w:type="spellEnd"/>
+      <w:r>
+        <w:rPr>
+          <w:rFonts w:hint="eastAsia"/>
+        </w:rPr>
+        <w:t>组件</w:t>
+      </w:r>
+    </w:p>
+    <w:p/>
+    <w:p>
+      <w:pPr>
+        <w:pStyle w:val="2"/>
+      </w:pPr>
+      <w:r>
+        <w:rPr>
+          <w:rFonts w:hint="eastAsia"/>
+        </w:rPr>
+        <w:t>2、</w:t>
+      </w:r>
+      <w:proofErr w:type="spellStart"/>
+      <w:r>
+        <w:rPr>
+          <w:rFonts w:hint="eastAsia"/>
+        </w:rPr>
+        <w:t>AudioClip</w:t>
+      </w:r>
+      <w:proofErr w:type="spellEnd"/>
+    </w:p>
+    <w:p>
+      <w:r>
+        <w:rPr>
+          <w:rFonts w:hint="eastAsia"/>
+        </w:rPr>
+        <w:t>音频剪辑(音频片段</w:t>
+      </w:r>
+      <w:r>
+        <w:t>)</w:t>
+      </w:r>
+    </w:p>
+    <w:p>
+      <w:r>
+        <w:rPr>
+          <w:rFonts w:hint="eastAsia"/>
+        </w:rPr>
+        <w:t>我们导入到Unity中所有的声音文件，他们在u</w:t>
+      </w:r>
+      <w:r>
+        <w:t>nity</w:t>
+      </w:r>
+      <w:r>
+        <w:rPr>
+          <w:rFonts w:hint="eastAsia"/>
+        </w:rPr>
+        <w:t>中的资源类型都是</w:t>
+      </w:r>
+      <w:proofErr w:type="spellStart"/>
+      <w:r>
+        <w:rPr>
+          <w:rFonts w:hint="eastAsia"/>
+        </w:rPr>
+        <w:t>AudioClip</w:t>
+      </w:r>
+      <w:proofErr w:type="spellEnd"/>
+      <w:r>
+        <w:rPr>
+          <w:rFonts w:hint="eastAsia"/>
+        </w:rPr>
+        <w:t>类型。</w:t>
+      </w:r>
+    </w:p>
+    <w:p>
+      <w:r>
+        <w:rPr>
+          <w:rFonts w:hint="eastAsia"/>
+        </w:rPr>
+        <w:t>Unity能使用的声音格式：.</w:t>
+      </w:r>
+      <w:proofErr w:type="spellStart"/>
+      <w:r>
+        <w:t>aif</w:t>
+      </w:r>
+      <w:proofErr w:type="spellEnd"/>
+      <w:r>
+        <w:t xml:space="preserve">, .wav, </w:t>
+      </w:r>
+      <w:r>
+        <w:rPr>
+          <w:rFonts w:hint="eastAsia"/>
+        </w:rPr>
+        <w:t>m</w:t>
+      </w:r>
+      <w:r>
+        <w:t>p3</w:t>
+      </w:r>
+      <w:r>
+        <w:rPr>
+          <w:rFonts w:hint="eastAsia"/>
+        </w:rPr>
+        <w:t>，.</w:t>
+      </w:r>
+      <w:proofErr w:type="spellStart"/>
+      <w:r>
+        <w:t>ogg</w:t>
+      </w:r>
+      <w:proofErr w:type="spellEnd"/>
+    </w:p>
+    <w:p>
+      <w:pPr>
+        <w:pStyle w:val="2"/>
+      </w:pPr>
+      <w:r>
+        <w:t>3</w:t>
+      </w:r>
+      <w:r>
+        <w:rPr>
+          <w:rFonts w:hint="eastAsia"/>
+        </w:rPr>
+        <w:t>、</w:t>
+      </w:r>
+      <w:proofErr w:type="spellStart"/>
+      <w:r>
+        <w:rPr>
+          <w:rFonts w:hint="eastAsia"/>
+        </w:rPr>
+        <w:t>AudioSource</w:t>
+      </w:r>
+      <w:proofErr w:type="spellEnd"/>
+      <w:r>
+        <w:rPr>
+          <w:rFonts w:hint="eastAsia"/>
+        </w:rPr>
+        <w:t>组件</w:t>
+      </w:r>
+    </w:p>
+    <w:p>
+      <w:pPr>
+        <w:pStyle w:val="3"/>
+      </w:pPr>
+      <w:r>
+        <w:rPr>
+          <w:rFonts w:hint="eastAsia"/>
+        </w:rPr>
+        <w:t>1、组件简介</w:t>
+      </w:r>
+    </w:p>
+    <w:p>
+      <w:r>
+        <w:rPr>
+          <w:rFonts w:hint="eastAsia"/>
+        </w:rPr>
+        <w:t>用于播放</w:t>
+      </w:r>
+      <w:r>
+        <w:rPr>
+          <w:rFonts w:hint="eastAsia"/>
+        </w:rPr>
+        <w:t>音频资源，可以看作游戏中的“音响”</w:t>
+      </w:r>
+    </w:p>
+    <w:p>
+      <w:pPr>
+        <w:pStyle w:val="3"/>
+      </w:pPr>
+      <w:r>
+        <w:rPr>
+          <w:rFonts w:hint="eastAsia"/>
+        </w:rPr>
+        <w:t>2、创建</w:t>
+      </w:r>
+      <w:proofErr w:type="spellStart"/>
+      <w:r>
+        <w:rPr>
+          <w:rFonts w:hint="eastAsia"/>
+        </w:rPr>
+        <w:t>AudioSource</w:t>
+      </w:r>
+      <w:proofErr w:type="spellEnd"/>
+      <w:r>
+        <w:rPr>
+          <w:rFonts w:hint="eastAsia"/>
+        </w:rPr>
+        <w:t>组件</w:t>
+      </w:r>
+    </w:p>
+    <w:p>
+      <w:pPr>
+        <w:pStyle w:val="a5"/>
+        <w:numPr>
+          <w:ilvl w:val="0"/>
+          <w:numId w:val="22"/>
+        </w:numPr>
+        <w:ind w:firstLineChars="0"/>
+      </w:pPr>
+      <w:r>
+        <w:rPr>
+          <w:rFonts w:hint="eastAsia"/>
+        </w:rPr>
+        <w:t>新建一个空物体</w:t>
+      </w:r>
+    </w:p>
+    <w:p>
+      <w:pPr>
+        <w:pStyle w:val="a5"/>
+        <w:numPr>
+          <w:ilvl w:val="0"/>
+          <w:numId w:val="22"/>
+        </w:numPr>
+        <w:ind w:firstLineChars="0"/>
+      </w:pPr>
+      <w:proofErr w:type="gramStart"/>
+      <w:r>
+        <w:rPr>
+          <w:rFonts w:hint="eastAsia"/>
+        </w:rPr>
+        <w:t>给空物体</w:t>
+      </w:r>
+      <w:proofErr w:type="gramEnd"/>
+      <w:r>
+        <w:rPr>
+          <w:rFonts w:hint="eastAsia"/>
+        </w:rPr>
+        <w:t>添加</w:t>
+      </w:r>
+      <w:proofErr w:type="spellStart"/>
+      <w:r>
+        <w:rPr>
+          <w:rFonts w:hint="eastAsia"/>
+        </w:rPr>
+        <w:t>AudioSource</w:t>
+      </w:r>
+      <w:proofErr w:type="spellEnd"/>
+      <w:r>
+        <w:rPr>
+          <w:rFonts w:hint="eastAsia"/>
+        </w:rPr>
+        <w:t>组件，Component</w:t>
+      </w:r>
+      <w:r>
+        <w:t>-&gt;Audio-&gt;</w:t>
+      </w:r>
+      <w:proofErr w:type="spellStart"/>
+      <w:r>
+        <w:t>AudioSource</w:t>
+      </w:r>
+      <w:proofErr w:type="spellEnd"/>
+    </w:p>
+    <w:p>
+      <w:pPr>
+        <w:pStyle w:val="2"/>
+      </w:pPr>
+      <w:r>
+        <w:rPr>
+          <w:rFonts w:hint="eastAsia"/>
+        </w:rPr>
+        <w:t>4、组件属性</w:t>
+      </w:r>
+    </w:p>
+    <w:p>
+      <w:pPr>
+        <w:pStyle w:val="3"/>
+      </w:pPr>
+      <w:r>
+        <w:rPr>
+          <w:rFonts w:hint="eastAsia"/>
+        </w:rPr>
+        <w:t>Play</w:t>
+      </w:r>
+      <w:r>
+        <w:t xml:space="preserve"> On Awake</w:t>
+      </w:r>
+      <w:r>
+        <w:rPr>
+          <w:rFonts w:hint="eastAsia"/>
+        </w:rPr>
+        <w:t>(在唤醒时播放</w:t>
+      </w:r>
+      <w:r>
+        <w:t>)</w:t>
+      </w:r>
+    </w:p>
+    <w:p>
+      <w:proofErr w:type="gramStart"/>
+      <w:r>
+        <w:rPr>
+          <w:rFonts w:hint="eastAsia"/>
+        </w:rPr>
+        <w:t>勾选之后</w:t>
+      </w:r>
+      <w:proofErr w:type="gramEnd"/>
+      <w:r>
+        <w:rPr>
+          <w:rFonts w:hint="eastAsia"/>
+        </w:rPr>
+        <w:t>，在游戏运行起来之后，就会开始播放</w:t>
+      </w:r>
+    </w:p>
+    <w:p>
+      <w:pPr>
+        <w:pStyle w:val="3"/>
+      </w:pPr>
+      <w:r>
+        <w:rPr>
+          <w:rFonts w:hint="eastAsia"/>
+        </w:rPr>
+        <w:lastRenderedPageBreak/>
+        <w:t>Loop</w:t>
+      </w:r>
+      <w:r>
+        <w:t>(</w:t>
+      </w:r>
+      <w:r>
+        <w:rPr>
+          <w:rFonts w:hint="eastAsia"/>
+        </w:rPr>
+        <w:t>循环</w:t>
+      </w:r>
+      <w:r>
+        <w:t>)</w:t>
+      </w:r>
+    </w:p>
+    <w:p>
+      <w:proofErr w:type="gramStart"/>
+      <w:r>
+        <w:rPr>
+          <w:rFonts w:hint="eastAsia"/>
+        </w:rPr>
+        <w:t>勾选之后</w:t>
+      </w:r>
+      <w:proofErr w:type="gramEnd"/>
+      <w:r>
+        <w:rPr>
+          <w:rFonts w:hint="eastAsia"/>
+        </w:rPr>
+        <w:t>，声音会进入“单曲循环”状态。</w:t>
+      </w:r>
+    </w:p>
+    <w:p>
+      <w:pPr>
+        <w:pStyle w:val="3"/>
+      </w:pPr>
+      <w:r>
+        <w:rPr>
+          <w:rFonts w:hint="eastAsia"/>
+        </w:rPr>
+        <w:t>Mute</w:t>
+      </w:r>
+      <w:r>
+        <w:t>(</w:t>
+      </w:r>
+      <w:r>
+        <w:rPr>
+          <w:rFonts w:hint="eastAsia"/>
+        </w:rPr>
+        <w:t>静音</w:t>
+      </w:r>
+      <w:r>
+        <w:t>)</w:t>
+      </w:r>
+    </w:p>
+    <w:p>
+      <w:proofErr w:type="gramStart"/>
+      <w:r>
+        <w:rPr>
+          <w:rFonts w:hint="eastAsia"/>
+        </w:rPr>
+        <w:t>勾选之后</w:t>
+      </w:r>
+      <w:proofErr w:type="gramEnd"/>
+      <w:r>
+        <w:rPr>
+          <w:rFonts w:hint="eastAsia"/>
+        </w:rPr>
+        <w:t>，静音，但是音乐还是处于播放状态。</w:t>
+      </w:r>
+    </w:p>
+    <w:p>
+      <w:pPr>
+        <w:pStyle w:val="3"/>
+      </w:pPr>
+      <w:r>
+        <w:rPr>
+          <w:rFonts w:hint="eastAsia"/>
+        </w:rPr>
+        <w:t>Volume</w:t>
+      </w:r>
+      <w:r>
+        <w:t>(</w:t>
+      </w:r>
+      <w:r>
+        <w:rPr>
+          <w:rFonts w:hint="eastAsia"/>
+        </w:rPr>
+        <w:t>音量</w:t>
+      </w:r>
+      <w:r>
+        <w:t>)</w:t>
+      </w:r>
+    </w:p>
+    <w:p>
+      <w:pPr>
+        <w:pStyle w:val="3"/>
+      </w:pPr>
+      <w:r>
+        <w:rPr>
+          <w:rFonts w:hint="eastAsia"/>
+        </w:rPr>
+        <w:t>Spatial</w:t>
+      </w:r>
+      <w:r>
+        <w:t xml:space="preserve"> </w:t>
+      </w:r>
+      <w:r>
+        <w:rPr>
+          <w:rFonts w:hint="eastAsia"/>
+        </w:rPr>
+        <w:t>Blend（</w:t>
+      </w:r>
+      <w:r>
+        <w:rPr>
+          <w:rFonts w:hint="eastAsia"/>
+        </w:rPr>
+        <w:t>空间混合</w:t>
+      </w:r>
+      <w:r>
+        <w:rPr>
+          <w:rFonts w:hint="eastAsia"/>
+        </w:rPr>
+        <w:t>）</w:t>
+      </w:r>
+    </w:p>
+    <w:p>
+      <w:r>
+        <w:rPr>
+          <w:rFonts w:hint="eastAsia"/>
+        </w:rPr>
+        <w:t>0是2D声音，1是3D声音</w:t>
+      </w:r>
+    </w:p>
+    <w:p>
+      <w:pPr>
+        <w:pStyle w:val="2"/>
+      </w:pPr>
+      <w:r>
+        <w:rPr>
+          <w:rFonts w:hint="eastAsia"/>
+        </w:rPr>
+        <w:t>4、Audio</w:t>
+      </w:r>
+      <w:r>
+        <w:t xml:space="preserve"> </w:t>
+      </w:r>
+      <w:r>
+        <w:rPr>
+          <w:rFonts w:hint="eastAsia"/>
+        </w:rPr>
+        <w:t>Listener组件</w:t>
+      </w:r>
+    </w:p>
+    <w:p>
+      <w:r>
+        <w:rPr>
+          <w:rFonts w:hint="eastAsia"/>
+        </w:rPr>
+        <w:t>声音侦听器，类似于人在游戏中的“耳朵”，比如，摄像机是人在游戏中的“眼睛”</w:t>
+      </w:r>
+    </w:p>
+    <w:p>
+      <w:pPr>
+        <w:rPr>
+          <w:color w:val="FF0000"/>
+        </w:rPr>
+      </w:pPr>
+      <w:r>
+        <w:rPr>
+          <w:rFonts w:hint="eastAsia"/>
+          <w:color w:val="FF0000"/>
+        </w:rPr>
+        <w:t>该组件在main</w:t>
+      </w:r>
+      <w:r>
+        <w:rPr>
+          <w:color w:val="FF0000"/>
+        </w:rPr>
+        <w:t xml:space="preserve"> camera</w:t>
+      </w:r>
+      <w:r>
+        <w:rPr>
+          <w:rFonts w:hint="eastAsia"/>
+          <w:color w:val="FF0000"/>
+        </w:rPr>
+        <w:t>身上，右下角</w:t>
+      </w:r>
+    </w:p>
+    <w:p>
+      <w:pPr>
+        <w:pStyle w:val="2"/>
+      </w:pPr>
+      <w:r>
+        <w:rPr>
+          <w:rFonts w:hint="eastAsia"/>
+        </w:rPr>
+        <w:t>5、</w:t>
+      </w:r>
+      <w:proofErr w:type="spellStart"/>
+      <w:r>
+        <w:rPr>
+          <w:rFonts w:hint="eastAsia"/>
+        </w:rPr>
+        <w:t>AudioSource</w:t>
+      </w:r>
+      <w:proofErr w:type="spellEnd"/>
+      <w:r>
+        <w:rPr>
+          <w:rFonts w:hint="eastAsia"/>
+        </w:rPr>
+        <w:t>常用函数</w:t>
+      </w:r>
+    </w:p>
+    <w:p>
+      <w:pPr>
+        <w:pStyle w:val="3"/>
+      </w:pPr>
+      <w:r>
+        <w:rPr>
+          <w:rFonts w:hint="eastAsia"/>
+        </w:rPr>
+        <w:t>Play函数</w:t>
+      </w:r>
+    </w:p>
+    <w:p>
+      <w:pPr>
+        <w:rPr>
+          <w:rFonts w:hint="eastAsia"/>
+        </w:rPr>
+      </w:pPr>
+    </w:p>
+    <w:p>
+      <w:pPr>
+        <w:pStyle w:val="3"/>
+      </w:pPr>
+      <w:r>
+        <w:rPr>
+          <w:rFonts w:hint="eastAsia"/>
+        </w:rPr>
+        <w:t>Stop函数</w:t>
+      </w:r>
+    </w:p>
+    <w:p>
+      <w:pPr>
+        <w:rPr>
+          <w:rFonts w:hint="eastAsia"/>
+        </w:rPr>
+      </w:pPr>
+    </w:p>
+    <w:p>
+      <w:pPr>
+        <w:pStyle w:val="3"/>
+        <w:rPr>
+          <w:rFonts w:hint="eastAsia"/>
+        </w:rPr>
+      </w:pPr>
+      <w:r>
+        <w:rPr>
+          <w:rFonts w:hint="eastAsia"/>
+        </w:rPr>
+        <w:t>Pause函数</w:t>
       </w:r>
     </w:p>
     <w:p>
@@ -6187,6 +8183,23 @@
       <w:bookmarkStart w:id="0" w:name="_GoBack"/>
       <w:bookmarkEnd w:id="0"/>
     </w:p>
+    <w:p>
+      <w:pPr>
+        <w:rPr>
+          <w:rFonts w:hint="eastAsia"/>
+        </w:rPr>
+      </w:pPr>
+    </w:p>
+    <w:p>
+      <w:pPr>
+        <w:rPr>
+          <w:rFonts w:hint="eastAsia"/>
+        </w:rPr>
+      </w:pPr>
+    </w:p>
+    <w:p/>
+    <w:p/>
+    <w:p/>
     <w:p/>
     <w:p/>
     <w:p/>
@@ -6476,7 +8489,7 @@
   <w:abstractNum w:abstractNumId="3" w15:restartNumberingAfterBreak="0">
     <w:nsid w:val="091E6376"/>
     <w:multiLevelType w:val="hybridMultilevel"/>
-    <w:tmpl w:val="21BA3FD4"/>
+    <w:tmpl w:val="E7927468"/>
     <w:lvl w:ilvl="0" w:tplc="0409000F">
       <w:start w:val="1"/>
       <w:numFmt w:val="decimal"/>
@@ -6649,6 +8662,92 @@
     </w:lvl>
   </w:abstractNum>
   <w:abstractNum w:abstractNumId="5" w15:restartNumberingAfterBreak="0">
+    <w:nsid w:val="114C4576"/>
+    <w:multiLevelType w:val="hybridMultilevel"/>
+    <w:tmpl w:val="1BDC3FAA"/>
+    <w:lvl w:ilvl="0" w:tplc="04090011">
+      <w:start w:val="1"/>
+      <w:numFmt w:val="decimal"/>
+      <w:lvlText w:val="%1)"/>
+      <w:lvlJc w:val="left"/>
+      <w:pPr>
+        <w:ind w:left="420" w:hanging="420"/>
+      </w:pPr>
+    </w:lvl>
+    <w:lvl w:ilvl="1" w:tplc="04090019" w:tentative="1">
+      <w:start w:val="1"/>
+      <w:numFmt w:val="lowerLetter"/>
+      <w:lvlText w:val="%2)"/>
+      <w:lvlJc w:val="left"/>
+      <w:pPr>
+        <w:ind w:left="840" w:hanging="420"/>
+      </w:pPr>
+    </w:lvl>
+    <w:lvl w:ilvl="2" w:tplc="0409001B" w:tentative="1">
+      <w:start w:val="1"/>
+      <w:numFmt w:val="lowerRoman"/>
+      <w:lvlText w:val="%3."/>
+      <w:lvlJc w:val="right"/>
+      <w:pPr>
+        <w:ind w:left="1260" w:hanging="420"/>
+      </w:pPr>
+    </w:lvl>
+    <w:lvl w:ilvl="3" w:tplc="0409000F" w:tentative="1">
+      <w:start w:val="1"/>
+      <w:numFmt w:val="decimal"/>
+      <w:lvlText w:val="%4."/>
+      <w:lvlJc w:val="left"/>
+      <w:pPr>
+        <w:ind w:left="1680" w:hanging="420"/>
+      </w:pPr>
+    </w:lvl>
+    <w:lvl w:ilvl="4" w:tplc="04090019" w:tentative="1">
+      <w:start w:val="1"/>
+      <w:numFmt w:val="lowerLetter"/>
+      <w:lvlText w:val="%5)"/>
+      <w:lvlJc w:val="left"/>
+      <w:pPr>
+        <w:ind w:left="2100" w:hanging="420"/>
+      </w:pPr>
+    </w:lvl>
+    <w:lvl w:ilvl="5" w:tplc="0409001B" w:tentative="1">
+      <w:start w:val="1"/>
+      <w:numFmt w:val="lowerRoman"/>
+      <w:lvlText w:val="%6."/>
+      <w:lvlJc w:val="right"/>
+      <w:pPr>
+        <w:ind w:left="2520" w:hanging="420"/>
+      </w:pPr>
+    </w:lvl>
+    <w:lvl w:ilvl="6" w:tplc="0409000F" w:tentative="1">
+      <w:start w:val="1"/>
+      <w:numFmt w:val="decimal"/>
+      <w:lvlText w:val="%7."/>
+      <w:lvlJc w:val="left"/>
+      <w:pPr>
+        <w:ind w:left="2940" w:hanging="420"/>
+      </w:pPr>
+    </w:lvl>
+    <w:lvl w:ilvl="7" w:tplc="04090019" w:tentative="1">
+      <w:start w:val="1"/>
+      <w:numFmt w:val="lowerLetter"/>
+      <w:lvlText w:val="%8)"/>
+      <w:lvlJc w:val="left"/>
+      <w:pPr>
+        <w:ind w:left="3360" w:hanging="420"/>
+      </w:pPr>
+    </w:lvl>
+    <w:lvl w:ilvl="8" w:tplc="0409001B" w:tentative="1">
+      <w:start w:val="1"/>
+      <w:numFmt w:val="lowerRoman"/>
+      <w:lvlText w:val="%9."/>
+      <w:lvlJc w:val="right"/>
+      <w:pPr>
+        <w:ind w:left="3780" w:hanging="420"/>
+      </w:pPr>
+    </w:lvl>
+  </w:abstractNum>
+  <w:abstractNum w:abstractNumId="6" w15:restartNumberingAfterBreak="0">
     <w:nsid w:val="27BF77F7"/>
     <w:multiLevelType w:val="hybridMultilevel"/>
     <w:tmpl w:val="0B5AF4E4"/>
@@ -6737,7 +8836,93 @@
       </w:pPr>
     </w:lvl>
   </w:abstractNum>
-  <w:abstractNum w:abstractNumId="6" w15:restartNumberingAfterBreak="0">
+  <w:abstractNum w:abstractNumId="7" w15:restartNumberingAfterBreak="0">
+    <w:nsid w:val="2C6851B0"/>
+    <w:multiLevelType w:val="hybridMultilevel"/>
+    <w:tmpl w:val="20F6DBC2"/>
+    <w:lvl w:ilvl="0" w:tplc="04090011">
+      <w:start w:val="1"/>
+      <w:numFmt w:val="decimal"/>
+      <w:lvlText w:val="%1)"/>
+      <w:lvlJc w:val="left"/>
+      <w:pPr>
+        <w:ind w:left="420" w:hanging="420"/>
+      </w:pPr>
+    </w:lvl>
+    <w:lvl w:ilvl="1" w:tplc="04090019" w:tentative="1">
+      <w:start w:val="1"/>
+      <w:numFmt w:val="lowerLetter"/>
+      <w:lvlText w:val="%2)"/>
+      <w:lvlJc w:val="left"/>
+      <w:pPr>
+        <w:ind w:left="840" w:hanging="420"/>
+      </w:pPr>
+    </w:lvl>
+    <w:lvl w:ilvl="2" w:tplc="0409001B" w:tentative="1">
+      <w:start w:val="1"/>
+      <w:numFmt w:val="lowerRoman"/>
+      <w:lvlText w:val="%3."/>
+      <w:lvlJc w:val="right"/>
+      <w:pPr>
+        <w:ind w:left="1260" w:hanging="420"/>
+      </w:pPr>
+    </w:lvl>
+    <w:lvl w:ilvl="3" w:tplc="0409000F" w:tentative="1">
+      <w:start w:val="1"/>
+      <w:numFmt w:val="decimal"/>
+      <w:lvlText w:val="%4."/>
+      <w:lvlJc w:val="left"/>
+      <w:pPr>
+        <w:ind w:left="1680" w:hanging="420"/>
+      </w:pPr>
+    </w:lvl>
+    <w:lvl w:ilvl="4" w:tplc="04090019" w:tentative="1">
+      <w:start w:val="1"/>
+      <w:numFmt w:val="lowerLetter"/>
+      <w:lvlText w:val="%5)"/>
+      <w:lvlJc w:val="left"/>
+      <w:pPr>
+        <w:ind w:left="2100" w:hanging="420"/>
+      </w:pPr>
+    </w:lvl>
+    <w:lvl w:ilvl="5" w:tplc="0409001B" w:tentative="1">
+      <w:start w:val="1"/>
+      <w:numFmt w:val="lowerRoman"/>
+      <w:lvlText w:val="%6."/>
+      <w:lvlJc w:val="right"/>
+      <w:pPr>
+        <w:ind w:left="2520" w:hanging="420"/>
+      </w:pPr>
+    </w:lvl>
+    <w:lvl w:ilvl="6" w:tplc="0409000F" w:tentative="1">
+      <w:start w:val="1"/>
+      <w:numFmt w:val="decimal"/>
+      <w:lvlText w:val="%7."/>
+      <w:lvlJc w:val="left"/>
+      <w:pPr>
+        <w:ind w:left="2940" w:hanging="420"/>
+      </w:pPr>
+    </w:lvl>
+    <w:lvl w:ilvl="7" w:tplc="04090019" w:tentative="1">
+      <w:start w:val="1"/>
+      <w:numFmt w:val="lowerLetter"/>
+      <w:lvlText w:val="%8)"/>
+      <w:lvlJc w:val="left"/>
+      <w:pPr>
+        <w:ind w:left="3360" w:hanging="420"/>
+      </w:pPr>
+    </w:lvl>
+    <w:lvl w:ilvl="8" w:tplc="0409001B" w:tentative="1">
+      <w:start w:val="1"/>
+      <w:numFmt w:val="lowerRoman"/>
+      <w:lvlText w:val="%9."/>
+      <w:lvlJc w:val="right"/>
+      <w:pPr>
+        <w:ind w:left="3780" w:hanging="420"/>
+      </w:pPr>
+    </w:lvl>
+  </w:abstractNum>
+  <w:abstractNum w:abstractNumId="8" w15:restartNumberingAfterBreak="0">
     <w:nsid w:val="2FDF4418"/>
     <w:multiLevelType w:val="hybridMultilevel"/>
     <w:tmpl w:val="3E7A386C"/>
@@ -6823,7 +9008,93 @@
       </w:pPr>
     </w:lvl>
   </w:abstractNum>
-  <w:abstractNum w:abstractNumId="7" w15:restartNumberingAfterBreak="0">
+  <w:abstractNum w:abstractNumId="9" w15:restartNumberingAfterBreak="0">
+    <w:nsid w:val="33515B5E"/>
+    <w:multiLevelType w:val="hybridMultilevel"/>
+    <w:tmpl w:val="E2A46DC4"/>
+    <w:lvl w:ilvl="0" w:tplc="04090015">
+      <w:start w:val="1"/>
+      <w:numFmt w:val="upperLetter"/>
+      <w:lvlText w:val="%1."/>
+      <w:lvlJc w:val="left"/>
+      <w:pPr>
+        <w:ind w:left="420" w:hanging="420"/>
+      </w:pPr>
+    </w:lvl>
+    <w:lvl w:ilvl="1" w:tplc="04090019" w:tentative="1">
+      <w:start w:val="1"/>
+      <w:numFmt w:val="lowerLetter"/>
+      <w:lvlText w:val="%2)"/>
+      <w:lvlJc w:val="left"/>
+      <w:pPr>
+        <w:ind w:left="840" w:hanging="420"/>
+      </w:pPr>
+    </w:lvl>
+    <w:lvl w:ilvl="2" w:tplc="0409001B" w:tentative="1">
+      <w:start w:val="1"/>
+      <w:numFmt w:val="lowerRoman"/>
+      <w:lvlText w:val="%3."/>
+      <w:lvlJc w:val="right"/>
+      <w:pPr>
+        <w:ind w:left="1260" w:hanging="420"/>
+      </w:pPr>
+    </w:lvl>
+    <w:lvl w:ilvl="3" w:tplc="0409000F" w:tentative="1">
+      <w:start w:val="1"/>
+      <w:numFmt w:val="decimal"/>
+      <w:lvlText w:val="%4."/>
+      <w:lvlJc w:val="left"/>
+      <w:pPr>
+        <w:ind w:left="1680" w:hanging="420"/>
+      </w:pPr>
+    </w:lvl>
+    <w:lvl w:ilvl="4" w:tplc="04090019" w:tentative="1">
+      <w:start w:val="1"/>
+      <w:numFmt w:val="lowerLetter"/>
+      <w:lvlText w:val="%5)"/>
+      <w:lvlJc w:val="left"/>
+      <w:pPr>
+        <w:ind w:left="2100" w:hanging="420"/>
+      </w:pPr>
+    </w:lvl>
+    <w:lvl w:ilvl="5" w:tplc="0409001B" w:tentative="1">
+      <w:start w:val="1"/>
+      <w:numFmt w:val="lowerRoman"/>
+      <w:lvlText w:val="%6."/>
+      <w:lvlJc w:val="right"/>
+      <w:pPr>
+        <w:ind w:left="2520" w:hanging="420"/>
+      </w:pPr>
+    </w:lvl>
+    <w:lvl w:ilvl="6" w:tplc="0409000F" w:tentative="1">
+      <w:start w:val="1"/>
+      <w:numFmt w:val="decimal"/>
+      <w:lvlText w:val="%7."/>
+      <w:lvlJc w:val="left"/>
+      <w:pPr>
+        <w:ind w:left="2940" w:hanging="420"/>
+      </w:pPr>
+    </w:lvl>
+    <w:lvl w:ilvl="7" w:tplc="04090019" w:tentative="1">
+      <w:start w:val="1"/>
+      <w:numFmt w:val="lowerLetter"/>
+      <w:lvlText w:val="%8)"/>
+      <w:lvlJc w:val="left"/>
+      <w:pPr>
+        <w:ind w:left="3360" w:hanging="420"/>
+      </w:pPr>
+    </w:lvl>
+    <w:lvl w:ilvl="8" w:tplc="0409001B" w:tentative="1">
+      <w:start w:val="1"/>
+      <w:numFmt w:val="lowerRoman"/>
+      <w:lvlText w:val="%9."/>
+      <w:lvlJc w:val="right"/>
+      <w:pPr>
+        <w:ind w:left="3780" w:hanging="420"/>
+      </w:pPr>
+    </w:lvl>
+  </w:abstractNum>
+  <w:abstractNum w:abstractNumId="10" w15:restartNumberingAfterBreak="0">
     <w:nsid w:val="37C01240"/>
     <w:multiLevelType w:val="hybridMultilevel"/>
     <w:tmpl w:val="A404AA1E"/>
@@ -6909,7 +9180,7 @@
       </w:pPr>
     </w:lvl>
   </w:abstractNum>
-  <w:abstractNum w:abstractNumId="8" w15:restartNumberingAfterBreak="0">
+  <w:abstractNum w:abstractNumId="11" w15:restartNumberingAfterBreak="0">
     <w:nsid w:val="396A52B4"/>
     <w:multiLevelType w:val="hybridMultilevel"/>
     <w:tmpl w:val="C20CE546"/>
@@ -6995,7 +9266,7 @@
       </w:pPr>
     </w:lvl>
   </w:abstractNum>
-  <w:abstractNum w:abstractNumId="9" w15:restartNumberingAfterBreak="0">
+  <w:abstractNum w:abstractNumId="12" w15:restartNumberingAfterBreak="0">
     <w:nsid w:val="49B265F8"/>
     <w:multiLevelType w:val="hybridMultilevel"/>
     <w:tmpl w:val="529C7DA4"/>
@@ -7108,7 +9379,7 @@
       </w:rPr>
     </w:lvl>
   </w:abstractNum>
-  <w:abstractNum w:abstractNumId="10" w15:restartNumberingAfterBreak="0">
+  <w:abstractNum w:abstractNumId="13" w15:restartNumberingAfterBreak="0">
     <w:nsid w:val="593F134D"/>
     <w:multiLevelType w:val="hybridMultilevel"/>
     <w:tmpl w:val="D500F618"/>
@@ -7194,7 +9465,7 @@
       </w:pPr>
     </w:lvl>
   </w:abstractNum>
-  <w:abstractNum w:abstractNumId="11" w15:restartNumberingAfterBreak="0">
+  <w:abstractNum w:abstractNumId="14" w15:restartNumberingAfterBreak="0">
     <w:nsid w:val="5B231139"/>
     <w:multiLevelType w:val="hybridMultilevel"/>
     <w:tmpl w:val="A404AA1E"/>
@@ -7280,7 +9551,7 @@
       </w:pPr>
     </w:lvl>
   </w:abstractNum>
-  <w:abstractNum w:abstractNumId="12" w15:restartNumberingAfterBreak="0">
+  <w:abstractNum w:abstractNumId="15" w15:restartNumberingAfterBreak="0">
     <w:nsid w:val="5BD54478"/>
     <w:multiLevelType w:val="hybridMultilevel"/>
     <w:tmpl w:val="DB20025C"/>
@@ -7393,7 +9664,7 @@
       </w:rPr>
     </w:lvl>
   </w:abstractNum>
-  <w:abstractNum w:abstractNumId="13" w15:restartNumberingAfterBreak="0">
+  <w:abstractNum w:abstractNumId="16" w15:restartNumberingAfterBreak="0">
     <w:nsid w:val="61204895"/>
     <w:multiLevelType w:val="hybridMultilevel"/>
     <w:tmpl w:val="1ECE1FB2"/>
@@ -7479,7 +9750,7 @@
       </w:pPr>
     </w:lvl>
   </w:abstractNum>
-  <w:abstractNum w:abstractNumId="14" w15:restartNumberingAfterBreak="0">
+  <w:abstractNum w:abstractNumId="17" w15:restartNumberingAfterBreak="0">
     <w:nsid w:val="63F63199"/>
     <w:multiLevelType w:val="hybridMultilevel"/>
     <w:tmpl w:val="48FAF67C"/>
@@ -7568,7 +9839,93 @@
       </w:pPr>
     </w:lvl>
   </w:abstractNum>
-  <w:abstractNum w:abstractNumId="15" w15:restartNumberingAfterBreak="0">
+  <w:abstractNum w:abstractNumId="18" w15:restartNumberingAfterBreak="0">
+    <w:nsid w:val="69FB1F47"/>
+    <w:multiLevelType w:val="hybridMultilevel"/>
+    <w:tmpl w:val="52A84E64"/>
+    <w:lvl w:ilvl="0" w:tplc="04090011">
+      <w:start w:val="1"/>
+      <w:numFmt w:val="decimal"/>
+      <w:lvlText w:val="%1)"/>
+      <w:lvlJc w:val="left"/>
+      <w:pPr>
+        <w:ind w:left="420" w:hanging="420"/>
+      </w:pPr>
+    </w:lvl>
+    <w:lvl w:ilvl="1" w:tplc="04090019" w:tentative="1">
+      <w:start w:val="1"/>
+      <w:numFmt w:val="lowerLetter"/>
+      <w:lvlText w:val="%2)"/>
+      <w:lvlJc w:val="left"/>
+      <w:pPr>
+        <w:ind w:left="840" w:hanging="420"/>
+      </w:pPr>
+    </w:lvl>
+    <w:lvl w:ilvl="2" w:tplc="0409001B" w:tentative="1">
+      <w:start w:val="1"/>
+      <w:numFmt w:val="lowerRoman"/>
+      <w:lvlText w:val="%3."/>
+      <w:lvlJc w:val="right"/>
+      <w:pPr>
+        <w:ind w:left="1260" w:hanging="420"/>
+      </w:pPr>
+    </w:lvl>
+    <w:lvl w:ilvl="3" w:tplc="0409000F" w:tentative="1">
+      <w:start w:val="1"/>
+      <w:numFmt w:val="decimal"/>
+      <w:lvlText w:val="%4."/>
+      <w:lvlJc w:val="left"/>
+      <w:pPr>
+        <w:ind w:left="1680" w:hanging="420"/>
+      </w:pPr>
+    </w:lvl>
+    <w:lvl w:ilvl="4" w:tplc="04090019" w:tentative="1">
+      <w:start w:val="1"/>
+      <w:numFmt w:val="lowerLetter"/>
+      <w:lvlText w:val="%5)"/>
+      <w:lvlJc w:val="left"/>
+      <w:pPr>
+        <w:ind w:left="2100" w:hanging="420"/>
+      </w:pPr>
+    </w:lvl>
+    <w:lvl w:ilvl="5" w:tplc="0409001B" w:tentative="1">
+      <w:start w:val="1"/>
+      <w:numFmt w:val="lowerRoman"/>
+      <w:lvlText w:val="%6."/>
+      <w:lvlJc w:val="right"/>
+      <w:pPr>
+        <w:ind w:left="2520" w:hanging="420"/>
+      </w:pPr>
+    </w:lvl>
+    <w:lvl w:ilvl="6" w:tplc="0409000F" w:tentative="1">
+      <w:start w:val="1"/>
+      <w:numFmt w:val="decimal"/>
+      <w:lvlText w:val="%7."/>
+      <w:lvlJc w:val="left"/>
+      <w:pPr>
+        <w:ind w:left="2940" w:hanging="420"/>
+      </w:pPr>
+    </w:lvl>
+    <w:lvl w:ilvl="7" w:tplc="04090019" w:tentative="1">
+      <w:start w:val="1"/>
+      <w:numFmt w:val="lowerLetter"/>
+      <w:lvlText w:val="%8)"/>
+      <w:lvlJc w:val="left"/>
+      <w:pPr>
+        <w:ind w:left="3360" w:hanging="420"/>
+      </w:pPr>
+    </w:lvl>
+    <w:lvl w:ilvl="8" w:tplc="0409001B" w:tentative="1">
+      <w:start w:val="1"/>
+      <w:numFmt w:val="lowerRoman"/>
+      <w:lvlText w:val="%9."/>
+      <w:lvlJc w:val="right"/>
+      <w:pPr>
+        <w:ind w:left="3780" w:hanging="420"/>
+      </w:pPr>
+    </w:lvl>
+  </w:abstractNum>
+  <w:abstractNum w:abstractNumId="19" w15:restartNumberingAfterBreak="0">
     <w:nsid w:val="6A823D8B"/>
     <w:multiLevelType w:val="hybridMultilevel"/>
     <w:tmpl w:val="12F80DA8"/>
@@ -7654,7 +10011,7 @@
       </w:pPr>
     </w:lvl>
   </w:abstractNum>
-  <w:abstractNum w:abstractNumId="16" w15:restartNumberingAfterBreak="0">
+  <w:abstractNum w:abstractNumId="20" w15:restartNumberingAfterBreak="0">
     <w:nsid w:val="6E191511"/>
     <w:multiLevelType w:val="hybridMultilevel"/>
     <w:tmpl w:val="D286E09C"/>
@@ -7767,14 +10124,100 @@
       </w:rPr>
     </w:lvl>
   </w:abstractNum>
+  <w:abstractNum w:abstractNumId="21" w15:restartNumberingAfterBreak="0">
+    <w:nsid w:val="71B57637"/>
+    <w:multiLevelType w:val="hybridMultilevel"/>
+    <w:tmpl w:val="EC08ADF4"/>
+    <w:lvl w:ilvl="0" w:tplc="04090015">
+      <w:start w:val="1"/>
+      <w:numFmt w:val="upperLetter"/>
+      <w:lvlText w:val="%1."/>
+      <w:lvlJc w:val="left"/>
+      <w:pPr>
+        <w:ind w:left="420" w:hanging="420"/>
+      </w:pPr>
+    </w:lvl>
+    <w:lvl w:ilvl="1" w:tplc="04090019" w:tentative="1">
+      <w:start w:val="1"/>
+      <w:numFmt w:val="lowerLetter"/>
+      <w:lvlText w:val="%2)"/>
+      <w:lvlJc w:val="left"/>
+      <w:pPr>
+        <w:ind w:left="840" w:hanging="420"/>
+      </w:pPr>
+    </w:lvl>
+    <w:lvl w:ilvl="2" w:tplc="0409001B" w:tentative="1">
+      <w:start w:val="1"/>
+      <w:numFmt w:val="lowerRoman"/>
+      <w:lvlText w:val="%3."/>
+      <w:lvlJc w:val="right"/>
+      <w:pPr>
+        <w:ind w:left="1260" w:hanging="420"/>
+      </w:pPr>
+    </w:lvl>
+    <w:lvl w:ilvl="3" w:tplc="0409000F" w:tentative="1">
+      <w:start w:val="1"/>
+      <w:numFmt w:val="decimal"/>
+      <w:lvlText w:val="%4."/>
+      <w:lvlJc w:val="left"/>
+      <w:pPr>
+        <w:ind w:left="1680" w:hanging="420"/>
+      </w:pPr>
+    </w:lvl>
+    <w:lvl w:ilvl="4" w:tplc="04090019" w:tentative="1">
+      <w:start w:val="1"/>
+      <w:numFmt w:val="lowerLetter"/>
+      <w:lvlText w:val="%5)"/>
+      <w:lvlJc w:val="left"/>
+      <w:pPr>
+        <w:ind w:left="2100" w:hanging="420"/>
+      </w:pPr>
+    </w:lvl>
+    <w:lvl w:ilvl="5" w:tplc="0409001B" w:tentative="1">
+      <w:start w:val="1"/>
+      <w:numFmt w:val="lowerRoman"/>
+      <w:lvlText w:val="%6."/>
+      <w:lvlJc w:val="right"/>
+      <w:pPr>
+        <w:ind w:left="2520" w:hanging="420"/>
+      </w:pPr>
+    </w:lvl>
+    <w:lvl w:ilvl="6" w:tplc="0409000F" w:tentative="1">
+      <w:start w:val="1"/>
+      <w:numFmt w:val="decimal"/>
+      <w:lvlText w:val="%7."/>
+      <w:lvlJc w:val="left"/>
+      <w:pPr>
+        <w:ind w:left="2940" w:hanging="420"/>
+      </w:pPr>
+    </w:lvl>
+    <w:lvl w:ilvl="7" w:tplc="04090019" w:tentative="1">
+      <w:start w:val="1"/>
+      <w:numFmt w:val="lowerLetter"/>
+      <w:lvlText w:val="%8)"/>
+      <w:lvlJc w:val="left"/>
+      <w:pPr>
+        <w:ind w:left="3360" w:hanging="420"/>
+      </w:pPr>
+    </w:lvl>
+    <w:lvl w:ilvl="8" w:tplc="0409001B" w:tentative="1">
+      <w:start w:val="1"/>
+      <w:numFmt w:val="lowerRoman"/>
+      <w:lvlText w:val="%9."/>
+      <w:lvlJc w:val="right"/>
+      <w:pPr>
+        <w:ind w:left="3780" w:hanging="420"/>
+      </w:pPr>
+    </w:lvl>
+  </w:abstractNum>
   <w:num w:numId="1">
     <w:abstractNumId w:val="2"/>
   </w:num>
   <w:num w:numId="2">
-    <w:abstractNumId w:val="9"/>
+    <w:abstractNumId w:val="12"/>
   </w:num>
   <w:num w:numId="3">
-    <w:abstractNumId w:val="6"/>
+    <w:abstractNumId w:val="8"/>
   </w:num>
   <w:num w:numId="4">
     <w:abstractNumId w:val="0"/>
@@ -7783,40 +10226,55 @@
     <w:abstractNumId w:val="1"/>
   </w:num>
   <w:num w:numId="6">
-    <w:abstractNumId w:val="14"/>
+    <w:abstractNumId w:val="17"/>
   </w:num>
   <w:num w:numId="7">
     <w:abstractNumId w:val="4"/>
   </w:num>
   <w:num w:numId="8">
-    <w:abstractNumId w:val="5"/>
+    <w:abstractNumId w:val="6"/>
   </w:num>
   <w:num w:numId="9">
+    <w:abstractNumId w:val="13"/>
+  </w:num>
+  <w:num w:numId="10">
+    <w:abstractNumId w:val="19"/>
+  </w:num>
+  <w:num w:numId="11">
+    <w:abstractNumId w:val="11"/>
+  </w:num>
+  <w:num w:numId="12">
+    <w:abstractNumId w:val="15"/>
+  </w:num>
+  <w:num w:numId="13">
     <w:abstractNumId w:val="10"/>
   </w:num>
-  <w:num w:numId="10">
-    <w:abstractNumId w:val="15"/>
+  <w:num w:numId="14">
+    <w:abstractNumId w:val="20"/>
   </w:num>
-  <w:num w:numId="11">
-    <w:abstractNumId w:val="8"/>
-  </w:num>
-  <w:num w:numId="12">
-    <w:abstractNumId w:val="12"/>
-  </w:num>
-  <w:num w:numId="13">
-    <w:abstractNumId w:val="7"/>
-  </w:num>
-  <w:num w:numId="14">
+  <w:num w:numId="15">
     <w:abstractNumId w:val="16"/>
   </w:num>
-  <w:num w:numId="15">
-    <w:abstractNumId w:val="13"/>
-  </w:num>
   <w:num w:numId="16">
-    <w:abstractNumId w:val="11"/>
+    <w:abstractNumId w:val="14"/>
   </w:num>
   <w:num w:numId="17">
     <w:abstractNumId w:val="3"/>
+  </w:num>
+  <w:num w:numId="18">
+    <w:abstractNumId w:val="21"/>
+  </w:num>
+  <w:num w:numId="19">
+    <w:abstractNumId w:val="9"/>
+  </w:num>
+  <w:num w:numId="20">
+    <w:abstractNumId w:val="5"/>
+  </w:num>
+  <w:num w:numId="21">
+    <w:abstractNumId w:val="7"/>
+  </w:num>
+  <w:num w:numId="22">
+    <w:abstractNumId w:val="18"/>
   </w:num>
 </w:numbering>
 </file>

</xml_diff>